<commit_message>
add known bug : only 1 NJ connection on windows
</commit_message>
<xml_diff>
--- a/Build/Windows/READ_ME_BEFORE_YOU_START-Jack.docx
+++ b/Build/Windows/READ_ME_BEFORE_YOU_START-Jack.docx
@@ -310,8 +310,6 @@
         </w:rPr>
         <w:t>STEP 2</w:t>
       </w:r>
-      <w:bookmarkStart w:id="0" w:name="_GoBack"/>
-      <w:bookmarkEnd w:id="0"/>
       <w:r>
         <w:rPr>
           <w:sz w:val="28"/>
@@ -450,7 +448,6 @@
     <w:p/>
     <w:p/>
     <w:p/>
-    <w:p/>
     <w:p>
       <w:pPr>
         <w:rPr>
@@ -526,6 +523,21 @@
       <w:r>
         <w:t>If you are using http control, make sure that your firewall authorizes FaustLive</w:t>
       </w:r>
+    </w:p>
+    <w:p/>
+    <w:p>
+      <w:pPr>
+        <w:pStyle w:val="Paragraphedeliste"/>
+        <w:numPr>
+          <w:ilvl w:val="0"/>
+          <w:numId w:val="3"/>
+        </w:numPr>
+      </w:pPr>
+      <w:r>
+        <w:t>NetJack can only open 1 connection</w:t>
+      </w:r>
+      <w:bookmarkStart w:id="0" w:name="_GoBack"/>
+      <w:bookmarkEnd w:id="0"/>
     </w:p>
     <w:sectPr>
       <w:pgSz w:w="11900" w:h="16840"/>

</xml_diff>